<commit_message>
Auto-committed on 2023/03/03 週五 17:12:54.53
</commit_message>
<xml_diff>
--- a/Program/Other/URS_mod/LM033-新撥案件明細v2.0.docx
+++ b/Program/Other/URS_mod/LM033-新撥案件明細v2.0.docx
@@ -18,8 +18,6 @@
         </w:rPr>
         <w:t>文件制／修訂履歷</w:t>
       </w:r>
-      <w:bookmarkStart w:id="0" w:name="_GoBack"/>
-      <w:bookmarkEnd w:id="0"/>
     </w:p>
     <w:tbl>
       <w:tblPr>
@@ -47,7 +45,7 @@
                 <w:rFonts w:ascii="標楷體" w:hAnsi="標楷體"/>
               </w:rPr>
             </w:pPr>
-            <w:bookmarkStart w:id="1" w:name="_Hlk127539585"/>
+            <w:bookmarkStart w:id="0" w:name="_Hlk127539585"/>
             <w:r>
               <w:rPr>
                 <w:rFonts w:ascii="標楷體" w:hAnsi="標楷體" w:hint="eastAsia"/>
@@ -539,7 +537,7 @@
           <w:p/>
         </w:tc>
       </w:tr>
-      <w:bookmarkEnd w:id="1"/>
+      <w:bookmarkEnd w:id="0"/>
     </w:tbl>
     <w:p/>
     <w:tbl>
@@ -1132,7 +1130,7 @@
             <w:pPr>
               <w:snapToGrid w:val="0"/>
               <w:rPr>
-                <w:rFonts w:ascii="標楷體" w:hAnsi="標楷體" w:hint="eastAsia"/>
+                <w:rFonts w:ascii="標楷體" w:hAnsi="標楷體"/>
                 <w:color w:val="000000"/>
               </w:rPr>
             </w:pPr>
@@ -1353,7 +1351,7 @@
           <w:sz w:val="24"/>
         </w:rPr>
       </w:pPr>
-      <w:bookmarkStart w:id="2" w:name="_Toc495492537"/>
+      <w:bookmarkStart w:id="1" w:name="_Toc495492537"/>
       <w:r>
         <w:rPr>
           <w:rFonts w:ascii="標楷體" w:hAnsi="標楷體" w:hint="eastAsia"/>
@@ -1361,7 +1359,7 @@
         </w:rPr>
         <w:t>Table</w:t>
       </w:r>
-      <w:bookmarkEnd w:id="2"/>
+      <w:bookmarkEnd w:id="1"/>
     </w:p>
     <w:p>
       <w:pPr>
@@ -1375,7 +1373,7 @@
           <w:sz w:val="24"/>
         </w:rPr>
       </w:pPr>
-      <w:bookmarkStart w:id="3" w:name="_Toc495492538"/>
+      <w:bookmarkStart w:id="2" w:name="_Toc495492538"/>
       <w:r>
         <w:rPr>
           <w:rFonts w:ascii="標楷體" w:hAnsi="標楷體"/>
@@ -1522,7 +1520,7 @@
         </w:rPr>
         <w:t>功能說明</w:t>
       </w:r>
-      <w:bookmarkEnd w:id="3"/>
+      <w:bookmarkEnd w:id="2"/>
     </w:p>
     <w:p>
       <w:pPr>
@@ -1536,7 +1534,7 @@
           <w:sz w:val="24"/>
         </w:rPr>
       </w:pPr>
-      <w:bookmarkStart w:id="4" w:name="_Toc495492539"/>
+      <w:bookmarkStart w:id="3" w:name="_Toc495492539"/>
       <w:r>
         <w:rPr>
           <w:rFonts w:ascii="標楷體" w:hAnsi="標楷體" w:hint="eastAsia"/>
@@ -1565,7 +1563,7 @@
         </w:rPr>
         <w:t>】:</w:t>
       </w:r>
-      <w:bookmarkEnd w:id="4"/>
+      <w:bookmarkEnd w:id="3"/>
     </w:p>
     <w:p>
       <w:pPr>
@@ -1633,6 +1631,7 @@
         <w:rPr>
           <w:rFonts w:hint="eastAsia"/>
         </w:rPr>
+        <w:lastRenderedPageBreak/>
         <w:t>檢核</w:t>
       </w:r>
       <w:r>
@@ -1776,6 +1775,9 @@
         </w:rPr>
       </w:pPr>
       <w:r>
+        <w:rPr>
+          <w:noProof/>
+        </w:rPr>
         <w:drawing>
           <wp:anchor distT="0" distB="0" distL="114300" distR="114300" simplePos="0" relativeHeight="251658240" behindDoc="0" locked="0" layoutInCell="1" allowOverlap="1" wp14:anchorId="4B728552" wp14:editId="77DBE19A">
             <wp:simplePos x="0" y="0"/>
@@ -1870,10 +1872,10 @@
             <v:path o:extrusionok="f" gradientshapeok="t" o:connecttype="rect"/>
             <o:lock v:ext="edit" aspectratio="t"/>
           </v:shapetype>
-          <v:shape id="_x0000_i1031" type="#_x0000_t75" style="width:75.5pt;height:51pt" o:ole="">
+          <v:shape id="_x0000_i1025" type="#_x0000_t75" style="width:75.5pt;height:51pt" o:ole="">
             <v:imagedata r:id="rId9" o:title=""/>
           </v:shape>
-          <o:OLEObject Type="Embed" ProgID="Excel.Sheet.12" ShapeID="_x0000_i1031" DrawAspect="Icon" ObjectID="_1739287162" r:id="rId10"/>
+          <o:OLEObject Type="Embed" ProgID="Excel.Sheet.12" ShapeID="_x0000_i1025" DrawAspect="Icon" ObjectID="_1739357593" r:id="rId10"/>
         </w:object>
       </w:r>
     </w:p>
@@ -2649,6 +2651,7 @@
               <w:rPr>
                 <w:rFonts w:ascii="標楷體" w:hAnsi="標楷體" w:hint="eastAsia"/>
               </w:rPr>
+              <w:lastRenderedPageBreak/>
               <w:t>已用額度</w:t>
             </w:r>
           </w:p>
@@ -3575,6 +3578,31 @@
             </w:pPr>
             <w:r>
               <w:rPr>
+                <w:rFonts w:ascii="標楷體" w:hAnsi="標楷體" w:hint="eastAsia"/>
+              </w:rPr>
+              <w:t xml:space="preserve">   </w:t>
+            </w:r>
+            <w:bookmarkStart w:id="4" w:name="_GoBack"/>
+            <w:bookmarkEnd w:id="4"/>
+            <w:r>
+              <w:rPr>
+                <w:rFonts w:ascii="標楷體" w:hAnsi="標楷體"/>
+              </w:rPr>
+              <w:t>AND FM.\"UtilAmt\" &gt; 0 "</w:t>
+            </w:r>
+          </w:p>
+          <w:p>
+            <w:pPr>
+              <w:tabs>
+                <w:tab w:val="left" w:pos="567"/>
+              </w:tabs>
+              <w:spacing w:line="300" w:lineRule="exact"/>
+              <w:rPr>
+                <w:rFonts w:ascii="標楷體" w:hAnsi="標楷體"/>
+              </w:rPr>
+            </w:pPr>
+            <w:r>
+              <w:rPr>
                 <w:rFonts w:ascii="標楷體" w:hAnsi="標楷體"/>
               </w:rPr>
               <w:t xml:space="preserve"> ORDER BY FM."CustNo"</w:t>
@@ -3638,10 +3666,10 @@
           <w:sz w:val="24"/>
         </w:rPr>
         <w:object w:dxaOrig="1508" w:dyaOrig="1021" w14:anchorId="5507AB13">
-          <v:shape id="_x0000_i1034" type="#_x0000_t75" style="width:75.5pt;height:51pt" o:ole="">
+          <v:shape id="_x0000_i1026" type="#_x0000_t75" style="width:75.5pt;height:51pt" o:ole="">
             <v:imagedata r:id="rId11" o:title=""/>
           </v:shape>
-          <o:OLEObject Type="Embed" ProgID="Excel.Sheet.12" ShapeID="_x0000_i1034" DrawAspect="Icon" ObjectID="_1739287163" r:id="rId12"/>
+          <o:OLEObject Type="Embed" ProgID="Excel.Sheet.12" ShapeID="_x0000_i1026" DrawAspect="Icon" ObjectID="_1739357594" r:id="rId12"/>
         </w:object>
       </w:r>
     </w:p>
@@ -3858,7 +3886,7 @@
               <w:rStyle w:val="aa"/>
               <w:noProof/>
             </w:rPr>
-            <w:t>1</w:t>
+            <w:t>3</w:t>
           </w:r>
           <w:r>
             <w:rPr>
@@ -7695,7 +7723,7 @@
 </file>
 
 <file path=customXml/itemProps1.xml><?xml version="1.0" encoding="utf-8"?>
-<ds:datastoreItem xmlns:ds="http://schemas.openxmlformats.org/officeDocument/2006/customXml" ds:itemID="{01ABB454-154F-49B3-A95F-A5700CDD8A11}">
+<ds:datastoreItem xmlns:ds="http://schemas.openxmlformats.org/officeDocument/2006/customXml" ds:itemID="{52BC4983-1779-4309-9A1A-C74508B86FA5}">
   <ds:schemaRefs>
     <ds:schemaRef ds:uri="http://schemas.openxmlformats.org/officeDocument/2006/bibliography"/>
   </ds:schemaRefs>

</xml_diff>